<commit_message>
Sorted map locations, moved old use cases and old uc diagrams to UC_related beneath Unsolved_docs
Added UC_02 Rediger_risikoanalyse_brief.docx
Added UC_03 Eksporter_risikoanalyse
</commit_message>
<xml_diff>
--- a/UML/Use_cases/UC_01/Opret_risikoanalyse_brief.docx
+++ b/UML/Use_cases/UC_01/Opret_risikoanalyse_brief.docx
@@ -5,15 +5,12 @@
     <w:p>
       <w:pPr>
         <w:pStyle w:val="Title"/>
-        <w:rPr>
-          <w:lang w:val="en-US"/>
-        </w:rPr>
-      </w:pPr>
-      <w:r>
-        <w:rPr>
-          <w:lang w:val="en-US"/>
-        </w:rPr>
-        <w:t>Brief Use Case</w:t>
+      </w:pPr>
+      <w:r>
+        <w:t>U</w:t>
+      </w:r>
+      <w:r>
+        <w:t>C-BRIEF-01: Opret risikoanalyse</w:t>
       </w:r>
     </w:p>
     <w:p>
@@ -23,36 +20,6 @@
           <w:color w:val="4472C4" w:themeColor="accent1"/>
         </w:rPr>
       </w:pPr>
-      <w:r>
-        <w:rPr>
-          <w:color w:val="4472C4" w:themeColor="accent1"/>
-        </w:rPr>
-        <w:t>UC-01</w:t>
-      </w:r>
-      <w:r>
-        <w:rPr>
-          <w:color w:val="4472C4" w:themeColor="accent1"/>
-        </w:rPr>
-        <w:t>:</w:t>
-      </w:r>
-      <w:r>
-        <w:rPr>
-          <w:color w:val="4472C4" w:themeColor="accent1"/>
-        </w:rPr>
-        <w:t xml:space="preserve"> Op</w:t>
-      </w:r>
-      <w:r>
-        <w:rPr>
-          <w:color w:val="4472C4" w:themeColor="accent1"/>
-        </w:rPr>
-        <w:t>ret</w:t>
-      </w:r>
-      <w:r>
-        <w:rPr>
-          <w:color w:val="4472C4" w:themeColor="accent1"/>
-        </w:rPr>
-        <w:t xml:space="preserve"> risikoanalyse </w:t>
-      </w:r>
     </w:p>
     <w:p>
       <w:pPr>

</xml_diff>